<commit_message>
add additional note of c++ class
</commit_message>
<xml_diff>
--- a/C++学习路线/C++学习路线_Myself.docx
+++ b/C++学习路线/C++学习路线_Myself.docx
@@ -219,14 +219,12 @@
       </w:r>
     </w:p>
     <w:p>
-      <w:proofErr w:type="spellStart"/>
       <w:r>
         <w:rPr>
           <w:rFonts w:hint="eastAsia"/>
         </w:rPr>
         <w:t>LeetCode</w:t>
       </w:r>
-      <w:proofErr w:type="spellEnd"/>
       <w:r>
         <w:rPr>
           <w:rFonts w:hint="eastAsia"/>
@@ -696,16 +694,102 @@
         <w:rPr>
           <w:rFonts w:hint="eastAsia"/>
         </w:rPr>
+        <w:t>-muduo</w:t>
+      </w:r>
+      <w:r>
+        <w:rPr>
+          <w:rFonts w:hint="eastAsia"/>
+        </w:rPr>
+        <w:t>》</w:t>
+      </w:r>
+      <w:r>
+        <w:rPr>
+          <w:rFonts w:hint="eastAsia"/>
+        </w:rPr>
+        <w:t>（遇到不懂的概念马上翻查其他书）</w:t>
+      </w:r>
+      <w:r>
+        <w:rPr>
+          <w:rFonts w:hint="eastAsia"/>
+        </w:rPr>
         <w:t>-</w:t>
       </w:r>
-      <w:proofErr w:type="spellStart"/>
-      <w:r>
-        <w:rPr>
-          <w:rFonts w:hint="eastAsia"/>
-        </w:rPr>
-        <w:t>muduo</w:t>
-      </w:r>
-      <w:proofErr w:type="spellEnd"/>
+      <w:r>
+        <w:t>&gt;</w:t>
+      </w:r>
+      <w:r>
+        <w:rPr>
+          <w:rFonts w:hint="eastAsia"/>
+        </w:rPr>
+        <w:t>《</w:t>
+      </w:r>
+      <w:r>
+        <w:rPr>
+          <w:rFonts w:hint="eastAsia"/>
+        </w:rPr>
+        <w:t>Liunx</w:t>
+      </w:r>
+      <w:r>
+        <w:rPr>
+          <w:rFonts w:hint="eastAsia"/>
+        </w:rPr>
+        <w:t>高性能服务器编程》</w:t>
+      </w:r>
+    </w:p>
+    <w:p>
+      <w:r>
+        <w:rPr>
+          <w:rFonts w:hint="eastAsia"/>
+        </w:rPr>
+        <w:t>3</w:t>
+      </w:r>
+      <w:r>
+        <w:rPr>
+          <w:rFonts w:hint="eastAsia"/>
+        </w:rPr>
+        <w:t>、数据库：</w:t>
+      </w:r>
+    </w:p>
+    <w:p>
+      <w:r>
+        <w:tab/>
+      </w:r>
+      <w:r>
+        <w:rPr>
+          <w:rFonts w:hint="eastAsia"/>
+        </w:rPr>
+        <w:t>《</w:t>
+      </w:r>
+      <w:r>
+        <w:rPr>
+          <w:rFonts w:hint="eastAsia"/>
+        </w:rPr>
+        <w:t>MySQL</w:t>
+      </w:r>
+      <w:r>
+        <w:rPr>
+          <w:rFonts w:hint="eastAsia"/>
+        </w:rPr>
+        <w:t>必知必会》</w:t>
+      </w:r>
+      <w:r>
+        <w:rPr>
+          <w:rFonts w:hint="eastAsia"/>
+        </w:rPr>
+        <w:t>-&gt;</w:t>
+      </w:r>
+      <w:r>
+        <w:rPr>
+          <w:rFonts w:hint="eastAsia"/>
+        </w:rPr>
+        <w:t>《高性能</w:t>
+      </w:r>
+      <w:r>
+        <w:rPr>
+          <w:rFonts w:hint="eastAsia"/>
+        </w:rPr>
+        <w:t>MySQL</w:t>
+      </w:r>
       <w:r>
         <w:rPr>
           <w:rFonts w:hint="eastAsia"/>
@@ -713,19 +797,7 @@
         <w:t>》</w:t>
       </w:r>
       <w:r>
-        <w:rPr>
-          <w:rFonts w:hint="eastAsia"/>
-        </w:rPr>
-        <w:t>（遇到不懂的概念马上翻查其他书）</w:t>
-      </w:r>
-      <w:r>
-        <w:rPr>
-          <w:rFonts w:hint="eastAsia"/>
-        </w:rPr>
-        <w:t>-</w:t>
-      </w:r>
-      <w:r>
-        <w:t>&gt;</w:t>
+        <w:t>-&gt;</w:t>
       </w:r>
       <w:r>
         <w:rPr>
@@ -733,33 +805,31 @@
         </w:rPr>
         <w:t>《</w:t>
       </w:r>
-      <w:proofErr w:type="spellStart"/>
-      <w:r>
-        <w:rPr>
-          <w:rFonts w:hint="eastAsia"/>
-        </w:rPr>
-        <w:t>Liunx</w:t>
-      </w:r>
-      <w:proofErr w:type="spellEnd"/>
-      <w:r>
-        <w:rPr>
-          <w:rFonts w:hint="eastAsia"/>
-        </w:rPr>
-        <w:t>高性能服务器编程》</w:t>
-      </w:r>
-    </w:p>
-    <w:p>
-      <w:r>
-        <w:rPr>
-          <w:rFonts w:hint="eastAsia"/>
-        </w:rPr>
-        <w:t>3</w:t>
-      </w:r>
-      <w:r>
-        <w:rPr>
-          <w:rFonts w:hint="eastAsia"/>
-        </w:rPr>
-        <w:t>、数据库：</w:t>
+      <w:r>
+        <w:rPr>
+          <w:rFonts w:hint="eastAsia"/>
+        </w:rPr>
+        <w:t>Redis</w:t>
+      </w:r>
+      <w:r>
+        <w:rPr>
+          <w:rFonts w:hint="eastAsia"/>
+        </w:rPr>
+        <w:t>设计与实现》</w:t>
+      </w:r>
+    </w:p>
+    <w:p>
+      <w:r>
+        <w:rPr>
+          <w:rFonts w:hint="eastAsia"/>
+        </w:rPr>
+        <w:t>4</w:t>
+      </w:r>
+      <w:r>
+        <w:rPr>
+          <w:rFonts w:hint="eastAsia"/>
+        </w:rPr>
+        <w:t>、数据结构：</w:t>
       </w:r>
     </w:p>
     <w:p>
@@ -770,7 +840,140 @@
         <w:rPr>
           <w:rFonts w:hint="eastAsia"/>
         </w:rPr>
-        <w:t>《</w:t>
+        <w:t>《课本课后上机题目》，刷熟练，与</w:t>
+      </w:r>
+      <w:r>
+        <w:rPr>
+          <w:rFonts w:hint="eastAsia"/>
+        </w:rPr>
+        <w:t>leetcode</w:t>
+      </w:r>
+      <w:r>
+        <w:rPr>
+          <w:rFonts w:hint="eastAsia"/>
+        </w:rPr>
+        <w:t>一起刷</w:t>
+      </w:r>
+    </w:p>
+    <w:p>
+      <w:r>
+        <w:rPr>
+          <w:rFonts w:hint="eastAsia"/>
+        </w:rPr>
+        <w:t>5</w:t>
+      </w:r>
+      <w:r>
+        <w:rPr>
+          <w:rFonts w:hint="eastAsia"/>
+        </w:rPr>
+        <w:t>、操作系统</w:t>
+      </w:r>
+    </w:p>
+    <w:p>
+      <w:r>
+        <w:tab/>
+      </w:r>
+      <w:r>
+        <w:rPr>
+          <w:rFonts w:hint="eastAsia"/>
+          <w:color w:val="FF0000"/>
+        </w:rPr>
+        <w:t>《现代操作系统》</w:t>
+      </w:r>
+      <w:r>
+        <w:rPr>
+          <w:rFonts w:hint="eastAsia"/>
+        </w:rPr>
+        <w:t>&amp;</w:t>
+      </w:r>
+      <w:r>
+        <w:rPr>
+          <w:rFonts w:hint="eastAsia"/>
+        </w:rPr>
+        <w:t>《王道视频》</w:t>
+      </w:r>
+    </w:p>
+    <w:p/>
+    <w:p>
+      <w:r>
+        <w:rPr>
+          <w:rFonts w:hint="eastAsia"/>
+        </w:rPr>
+        <w:t>小阶段</w:t>
+      </w:r>
+      <w:r>
+        <w:rPr>
+          <w:rFonts w:hint="eastAsia"/>
+        </w:rPr>
+        <w:t>1</w:t>
+      </w:r>
+      <w:r>
+        <w:rPr>
+          <w:rFonts w:hint="eastAsia"/>
+        </w:rPr>
+        <w:t>备注：</w:t>
+      </w:r>
+      <w:r>
+        <w:rPr>
+          <w:rFonts w:hint="eastAsia"/>
+        </w:rPr>
+        <w:t>2020/11/23</w:t>
+      </w:r>
+    </w:p>
+    <w:p>
+      <w:r>
+        <w:tab/>
+      </w:r>
+      <w:r>
+        <w:rPr>
+          <w:rFonts w:hint="eastAsia"/>
+        </w:rPr>
+        <w:t>《现代操作系统》看了清华视频教学，稍微过了一遍知道一些概念。打算后面再继续看《王道视频》并做王道的练习题。</w:t>
+      </w:r>
+    </w:p>
+    <w:p>
+      <w:r>
+        <w:tab/>
+      </w:r>
+      <w:r>
+        <w:rPr>
+          <w:rFonts w:hint="eastAsia"/>
+        </w:rPr>
+        <w:t>网络打算先搁置一会。</w:t>
+      </w:r>
+    </w:p>
+    <w:p>
+      <w:r>
+        <w:tab/>
+      </w:r>
+      <w:r>
+        <w:rPr>
+          <w:rFonts w:hint="eastAsia"/>
+        </w:rPr>
+        <w:t>开始巩固数据结构：开始《大话数据结构》书</w:t>
+      </w:r>
+      <w:r>
+        <w:rPr>
+          <w:rFonts w:hint="eastAsia"/>
+        </w:rPr>
+        <w:t>&amp;</w:t>
+      </w:r>
+      <w:r>
+        <w:rPr>
+          <w:rFonts w:hint="eastAsia"/>
+        </w:rPr>
+        <w:t>王卓的视频复习</w:t>
+      </w:r>
+    </w:p>
+    <w:p>
+      <w:r>
+        <w:tab/>
+      </w:r>
+      <w:r>
+        <w:rPr>
+          <w:rFonts w:hint="eastAsia"/>
+        </w:rPr>
+        <w:t>开始数据库：《</w:t>
       </w:r>
       <w:r>
         <w:rPr>
@@ -782,25 +985,41 @@
         <w:rPr>
           <w:rFonts w:hint="eastAsia"/>
         </w:rPr>
-        <w:t>必知必会》</w:t>
-      </w:r>
-      <w:r>
-        <w:rPr>
-          <w:rFonts w:hint="eastAsia"/>
-        </w:rPr>
-        <w:t>-&gt;</w:t>
-      </w:r>
-      <w:r>
-        <w:rPr>
-          <w:rFonts w:hint="eastAsia"/>
-        </w:rPr>
-        <w:t>《高性能</w:t>
-      </w:r>
-      <w:r>
-        <w:rPr>
-          <w:rFonts w:hint="eastAsia"/>
-        </w:rPr>
-        <w:t>MySQL</w:t>
+        <w:t>必知必会》书</w:t>
+      </w:r>
+    </w:p>
+    <w:p>
+      <w:pPr>
+        <w:rPr>
+          <w:rFonts w:hint="eastAsia"/>
+        </w:rPr>
+      </w:pPr>
+      <w:r>
+        <w:tab/>
+      </w:r>
+      <w:r>
+        <w:rPr>
+          <w:rFonts w:hint="eastAsia"/>
+        </w:rPr>
+        <w:t>继续</w:t>
+      </w:r>
+      <w:r>
+        <w:rPr>
+          <w:rFonts w:hint="eastAsia"/>
+        </w:rPr>
+        <w:t>B</w:t>
+      </w:r>
+      <w:r>
+        <w:rPr>
+          <w:rFonts w:hint="eastAsia"/>
+        </w:rPr>
+        <w:t>站侯捷的视频，首先是《</w:t>
+      </w:r>
+      <w:r>
+        <w:rPr>
+          <w:rFonts w:hint="eastAsia"/>
+        </w:rPr>
+        <w:t>STL</w:t>
       </w:r>
       <w:r>
         <w:rPr>
@@ -808,105 +1027,7 @@
         </w:rPr>
         <w:t>》</w:t>
       </w:r>
-      <w:r>
-        <w:t>-&gt;</w:t>
-      </w:r>
-      <w:r>
-        <w:rPr>
-          <w:rFonts w:hint="eastAsia"/>
-        </w:rPr>
-        <w:t>《</w:t>
-      </w:r>
-      <w:r>
-        <w:rPr>
-          <w:rFonts w:hint="eastAsia"/>
-        </w:rPr>
-        <w:t>Redis</w:t>
-      </w:r>
-      <w:r>
-        <w:rPr>
-          <w:rFonts w:hint="eastAsia"/>
-        </w:rPr>
-        <w:t>设计与实现》</w:t>
-      </w:r>
-    </w:p>
-    <w:p>
-      <w:r>
-        <w:rPr>
-          <w:rFonts w:hint="eastAsia"/>
-        </w:rPr>
-        <w:t>4</w:t>
-      </w:r>
-      <w:r>
-        <w:rPr>
-          <w:rFonts w:hint="eastAsia"/>
-        </w:rPr>
-        <w:t>、数据结构：</w:t>
-      </w:r>
-    </w:p>
-    <w:p>
-      <w:r>
-        <w:tab/>
-      </w:r>
-      <w:r>
-        <w:rPr>
-          <w:rFonts w:hint="eastAsia"/>
-        </w:rPr>
-        <w:t>《课本课后上机题目》，刷熟练，与</w:t>
-      </w:r>
-      <w:proofErr w:type="spellStart"/>
-      <w:r>
-        <w:rPr>
-          <w:rFonts w:hint="eastAsia"/>
-        </w:rPr>
-        <w:t>leetcode</w:t>
-      </w:r>
-      <w:proofErr w:type="spellEnd"/>
-      <w:r>
-        <w:rPr>
-          <w:rFonts w:hint="eastAsia"/>
-        </w:rPr>
-        <w:t>一起刷</w:t>
-      </w:r>
-    </w:p>
-    <w:p>
-      <w:r>
-        <w:rPr>
-          <w:rFonts w:hint="eastAsia"/>
-        </w:rPr>
-        <w:t>5</w:t>
-      </w:r>
-      <w:r>
-        <w:rPr>
-          <w:rFonts w:hint="eastAsia"/>
-        </w:rPr>
-        <w:t>、操作系统</w:t>
-      </w:r>
-    </w:p>
-    <w:p>
-      <w:r>
-        <w:tab/>
-      </w:r>
-      <w:r>
-        <w:rPr>
-          <w:rFonts w:hint="eastAsia"/>
-        </w:rPr>
-        <w:t>《现代操作系统》</w:t>
-      </w:r>
-      <w:r>
-        <w:rPr>
-          <w:rFonts w:hint="eastAsia"/>
-        </w:rPr>
-        <w:t>&amp;</w:t>
-      </w:r>
-      <w:r>
-        <w:rPr>
-          <w:rFonts w:hint="eastAsia"/>
-        </w:rPr>
-        <w:t>《王道视频》</w:t>
-      </w:r>
-    </w:p>
-    <w:p/>
+    </w:p>
     <w:sectPr>
       <w:pgSz w:w="11906" w:h="16838"/>
       <w:pgMar w:top="1440" w:right="1800" w:bottom="1440" w:left="1800" w:header="851" w:footer="992" w:gutter="0"/>

</xml_diff>

<commit_message>
update the note of MySql
</commit_message>
<xml_diff>
--- a/C++学习路线/C++学习路线_Myself.docx
+++ b/C++学习路线/C++学习路线_Myself.docx
@@ -219,12 +219,14 @@
       </w:r>
     </w:p>
     <w:p>
+      <w:proofErr w:type="spellStart"/>
       <w:r>
         <w:rPr>
           <w:rFonts w:hint="eastAsia"/>
         </w:rPr>
         <w:t>LeetCode</w:t>
       </w:r>
+      <w:proofErr w:type="spellEnd"/>
       <w:r>
         <w:rPr>
           <w:rFonts w:hint="eastAsia"/>
@@ -288,7 +290,21 @@
         <w:rPr>
           <w:rFonts w:hint="eastAsia"/>
         </w:rPr>
-        <w:t>大书大概过了一遍，难免看了就忘记，《</w:t>
+        <w:t>大书大概过了一遍，</w:t>
+      </w:r>
+      <w:proofErr w:type="gramStart"/>
+      <w:r>
+        <w:rPr>
+          <w:rFonts w:hint="eastAsia"/>
+        </w:rPr>
+        <w:t>难免看</w:t>
+      </w:r>
+      <w:proofErr w:type="gramEnd"/>
+      <w:r>
+        <w:rPr>
+          <w:rFonts w:hint="eastAsia"/>
+        </w:rPr>
+        <w:t>了就忘记，《</w:t>
       </w:r>
       <w:r>
         <w:rPr>
@@ -339,7 +355,21 @@
         <w:rPr>
           <w:rFonts w:hint="eastAsia"/>
         </w:rPr>
-        <w:t>》还是可以温习一遍的，里面有很多概念和技巧值得温故，所记的的笔记也可以是不是打开来看看。</w:t>
+        <w:t>》还是可以温习一遍的，里面有很多概念和技巧值得温故，所记的</w:t>
+      </w:r>
+      <w:proofErr w:type="gramStart"/>
+      <w:r>
+        <w:rPr>
+          <w:rFonts w:hint="eastAsia"/>
+        </w:rPr>
+        <w:t>的</w:t>
+      </w:r>
+      <w:proofErr w:type="gramEnd"/>
+      <w:r>
+        <w:rPr>
+          <w:rFonts w:hint="eastAsia"/>
+        </w:rPr>
+        <w:t>笔记也可以是不是打开来看看。</w:t>
       </w:r>
     </w:p>
     <w:p>
@@ -392,11 +422,19 @@
         </w:rPr>
         <w:t>剑指的题目很有参考意义，</w:t>
       </w:r>
-      <w:r>
-        <w:rPr>
-          <w:rFonts w:hint="eastAsia"/>
-        </w:rPr>
-        <w:t>直接开刷的目的是《剑指》具有很大的代表性，要多刷几次，现在刷一次是为了后面找实习前再刷一次。</w:t>
+      <w:proofErr w:type="gramStart"/>
+      <w:r>
+        <w:rPr>
+          <w:rFonts w:hint="eastAsia"/>
+        </w:rPr>
+        <w:t>直接开刷的</w:t>
+      </w:r>
+      <w:proofErr w:type="gramEnd"/>
+      <w:r>
+        <w:rPr>
+          <w:rFonts w:hint="eastAsia"/>
+        </w:rPr>
+        <w:t>目的是《剑指》具有很大的代表性，要多刷几次，现在刷一次是为了后面找实习前再刷一次。</w:t>
       </w:r>
     </w:p>
     <w:p>
@@ -694,8 +732,16 @@
         <w:rPr>
           <w:rFonts w:hint="eastAsia"/>
         </w:rPr>
-        <w:t>-muduo</w:t>
-      </w:r>
+        <w:t>-</w:t>
+      </w:r>
+      <w:proofErr w:type="spellStart"/>
+      <w:r>
+        <w:rPr>
+          <w:rFonts w:hint="eastAsia"/>
+        </w:rPr>
+        <w:t>muduo</w:t>
+      </w:r>
+      <w:proofErr w:type="spellEnd"/>
       <w:r>
         <w:rPr>
           <w:rFonts w:hint="eastAsia"/>
@@ -723,12 +769,14 @@
         </w:rPr>
         <w:t>《</w:t>
       </w:r>
+      <w:proofErr w:type="spellStart"/>
       <w:r>
         <w:rPr>
           <w:rFonts w:hint="eastAsia"/>
         </w:rPr>
         <w:t>Liunx</w:t>
       </w:r>
+      <w:proofErr w:type="spellEnd"/>
       <w:r>
         <w:rPr>
           <w:rFonts w:hint="eastAsia"/>
@@ -842,12 +890,14 @@
         </w:rPr>
         <w:t>《课本课后上机题目》，刷熟练，与</w:t>
       </w:r>
+      <w:proofErr w:type="spellStart"/>
       <w:r>
         <w:rPr>
           <w:rFonts w:hint="eastAsia"/>
         </w:rPr>
         <w:t>leetcode</w:t>
       </w:r>
+      <w:proofErr w:type="spellEnd"/>
       <w:r>
         <w:rPr>
           <w:rFonts w:hint="eastAsia"/>
@@ -895,12 +945,14 @@
     </w:p>
     <w:p/>
     <w:p>
+      <w:proofErr w:type="gramStart"/>
       <w:r>
         <w:rPr>
           <w:rFonts w:hint="eastAsia"/>
         </w:rPr>
         <w:t>小阶段</w:t>
       </w:r>
+      <w:proofErr w:type="gramEnd"/>
       <w:r>
         <w:rPr>
           <w:rFonts w:hint="eastAsia"/>
@@ -928,7 +980,21 @@
         <w:rPr>
           <w:rFonts w:hint="eastAsia"/>
         </w:rPr>
-        <w:t>《现代操作系统》看了清华视频教学，稍微过了一遍知道一些概念。打算后面再继续看《王道视频》并做王道的练习题。</w:t>
+        <w:t>《现代操作系统》看了清华视频教学，</w:t>
+      </w:r>
+      <w:proofErr w:type="gramStart"/>
+      <w:r>
+        <w:rPr>
+          <w:rFonts w:hint="eastAsia"/>
+        </w:rPr>
+        <w:t>稍微过</w:t>
+      </w:r>
+      <w:proofErr w:type="gramEnd"/>
+      <w:r>
+        <w:rPr>
+          <w:rFonts w:hint="eastAsia"/>
+        </w:rPr>
+        <w:t>了一遍知道一些概念。打算后面再继续看《王道视频》并做王道的练习题。</w:t>
       </w:r>
     </w:p>
     <w:p>
@@ -989,43 +1055,480 @@
       </w:r>
     </w:p>
     <w:p>
+      <w:r>
+        <w:tab/>
+      </w:r>
+      <w:r>
+        <w:rPr>
+          <w:rFonts w:hint="eastAsia"/>
+        </w:rPr>
+        <w:t>继续</w:t>
+      </w:r>
+      <w:r>
+        <w:rPr>
+          <w:rFonts w:hint="eastAsia"/>
+        </w:rPr>
+        <w:t>B</w:t>
+      </w:r>
+      <w:proofErr w:type="gramStart"/>
+      <w:r>
+        <w:rPr>
+          <w:rFonts w:hint="eastAsia"/>
+        </w:rPr>
+        <w:t>站侯捷</w:t>
+      </w:r>
+      <w:proofErr w:type="gramEnd"/>
+      <w:r>
+        <w:rPr>
+          <w:rFonts w:hint="eastAsia"/>
+        </w:rPr>
+        <w:t>的视频，首先是《</w:t>
+      </w:r>
+      <w:r>
+        <w:rPr>
+          <w:rFonts w:hint="eastAsia"/>
+        </w:rPr>
+        <w:t>STL</w:t>
+      </w:r>
+      <w:r>
+        <w:rPr>
+          <w:rFonts w:hint="eastAsia"/>
+        </w:rPr>
+        <w:t>》</w:t>
+      </w:r>
+    </w:p>
+    <w:p/>
+    <w:p>
+      <w:proofErr w:type="gramStart"/>
+      <w:r>
+        <w:rPr>
+          <w:rFonts w:hint="eastAsia"/>
+        </w:rPr>
+        <w:t>小阶段</w:t>
+      </w:r>
+      <w:proofErr w:type="gramEnd"/>
+      <w:r>
+        <w:rPr>
+          <w:rFonts w:hint="eastAsia"/>
+        </w:rPr>
+        <w:t>2</w:t>
+      </w:r>
+      <w:r>
+        <w:rPr>
+          <w:rFonts w:hint="eastAsia"/>
+        </w:rPr>
+        <w:t>备注：</w:t>
+      </w:r>
+      <w:r>
+        <w:rPr>
+          <w:rFonts w:hint="eastAsia"/>
+        </w:rPr>
+        <w:t>2020/12/16</w:t>
+      </w:r>
+    </w:p>
+    <w:p>
+      <w:r>
+        <w:tab/>
+      </w:r>
+      <w:r>
+        <w:rPr>
+          <w:rFonts w:hint="eastAsia"/>
+        </w:rPr>
+        <w:t>过了一遍《大话数据结构》，觉得不错，算是复习了一遍；</w:t>
+      </w:r>
+      <w:r>
+        <w:rPr>
+          <w:rFonts w:hint="eastAsia"/>
+        </w:rPr>
+        <w:t>数据结构的复习就继续在黄书上机打码练习</w:t>
+      </w:r>
+      <w:r>
+        <w:rPr>
+          <w:rFonts w:hint="eastAsia"/>
+        </w:rPr>
+        <w:t>+</w:t>
+      </w:r>
+      <w:r>
+        <w:rPr>
+          <w:rFonts w:hint="eastAsia"/>
+        </w:rPr>
+        <w:t>刷题；</w:t>
+      </w:r>
+    </w:p>
+    <w:p>
+      <w:r>
+        <w:tab/>
+      </w:r>
+      <w:r>
+        <w:rPr>
+          <w:rFonts w:hint="eastAsia"/>
+        </w:rPr>
+        <w:t>《</w:t>
+      </w:r>
+      <w:r>
+        <w:rPr>
+          <w:rFonts w:hint="eastAsia"/>
+        </w:rPr>
+        <w:t>STL</w:t>
+      </w:r>
+      <w:r>
+        <w:rPr>
+          <w:rFonts w:hint="eastAsia"/>
+        </w:rPr>
+        <w:t>码源剖析》</w:t>
+      </w:r>
+      <w:r>
+        <w:rPr>
+          <w:rFonts w:hint="eastAsia"/>
+        </w:rPr>
+        <w:t>-</w:t>
+      </w:r>
+      <w:r>
+        <w:t>&gt;</w:t>
+      </w:r>
+      <w:r>
+        <w:rPr>
+          <w:rFonts w:hint="eastAsia"/>
+        </w:rPr>
+        <w:t>《</w:t>
+      </w:r>
+      <w:r>
+        <w:rPr>
+          <w:rFonts w:hint="eastAsia"/>
+        </w:rPr>
+        <w:t>E</w:t>
+      </w:r>
+      <w:r>
+        <w:t>ffective C++</w:t>
+      </w:r>
+      <w:r>
+        <w:rPr>
+          <w:rFonts w:hint="eastAsia"/>
+        </w:rPr>
+        <w:t>》，</w:t>
+      </w:r>
+      <w:r>
+        <w:rPr>
+          <w:rFonts w:hint="eastAsia"/>
+        </w:rPr>
+        <w:t>effective</w:t>
+      </w:r>
+      <w:r>
+        <w:rPr>
+          <w:rFonts w:hint="eastAsia"/>
+        </w:rPr>
+        <w:t>的还有很多</w:t>
+      </w:r>
+      <w:r>
+        <w:rPr>
+          <w:rFonts w:hint="eastAsia"/>
+        </w:rPr>
+        <w:t>item</w:t>
+      </w:r>
+      <w:r>
+        <w:rPr>
+          <w:rFonts w:hint="eastAsia"/>
+        </w:rPr>
+        <w:t>没看懂，一天看一点吧，能记住就记住咯；</w:t>
+      </w:r>
+    </w:p>
+    <w:p>
+      <w:r>
+        <w:lastRenderedPageBreak/>
+        <w:tab/>
+      </w:r>
+      <w:proofErr w:type="spellStart"/>
+      <w:r>
+        <w:rPr>
+          <w:rFonts w:hint="eastAsia"/>
+        </w:rPr>
+        <w:t>Sql</w:t>
+      </w:r>
+      <w:proofErr w:type="spellEnd"/>
+      <w:r>
+        <w:rPr>
+          <w:rFonts w:hint="eastAsia"/>
+        </w:rPr>
+        <w:t>要开始了，都没有学过。</w:t>
+      </w:r>
+    </w:p>
+    <w:p>
+      <w:r>
+        <w:tab/>
+      </w:r>
+      <w:proofErr w:type="gramStart"/>
+      <w:r>
+        <w:rPr>
+          <w:rFonts w:hint="eastAsia"/>
+        </w:rPr>
+        <w:t>刷题搁置</w:t>
+      </w:r>
+      <w:proofErr w:type="gramEnd"/>
+      <w:r>
+        <w:rPr>
+          <w:rFonts w:hint="eastAsia"/>
+        </w:rPr>
+        <w:t>了两个月，太没有上进心，幸好科研了一些。</w:t>
+      </w:r>
+    </w:p>
+    <w:p>
+      <w:r>
+        <w:tab/>
+      </w:r>
+      <w:r>
+        <w:rPr>
+          <w:rFonts w:hint="eastAsia"/>
+        </w:rPr>
+        <w:t>一句话总结接下来：</w:t>
+      </w:r>
+    </w:p>
+    <w:p>
+      <w:r>
+        <w:tab/>
+      </w:r>
+      <w:r>
+        <w:rPr>
+          <w:rFonts w:hint="eastAsia"/>
+        </w:rPr>
+        <w:t>《刷题》</w:t>
+      </w:r>
+      <w:r>
+        <w:rPr>
+          <w:rFonts w:hint="eastAsia"/>
+        </w:rPr>
+        <w:t>+</w:t>
+      </w:r>
+      <w:r>
+        <w:rPr>
+          <w:rFonts w:hint="eastAsia"/>
+        </w:rPr>
+        <w:t>《</w:t>
+      </w:r>
+      <w:r>
+        <w:rPr>
+          <w:rFonts w:hint="eastAsia"/>
+        </w:rPr>
+        <w:t>Linux</w:t>
+      </w:r>
+      <w:r>
+        <w:rPr>
+          <w:rFonts w:hint="eastAsia"/>
+        </w:rPr>
+        <w:t>多线程服务端编程》</w:t>
+      </w:r>
+      <w:r>
+        <w:rPr>
+          <w:rFonts w:hint="eastAsia"/>
+        </w:rPr>
+        <w:t>+</w:t>
+      </w:r>
+      <w:r>
+        <w:rPr>
+          <w:rFonts w:hint="eastAsia"/>
+        </w:rPr>
+        <w:t>《</w:t>
+      </w:r>
+      <w:r>
+        <w:rPr>
+          <w:rFonts w:hint="eastAsia"/>
+        </w:rPr>
+        <w:t>stack</w:t>
+      </w:r>
+      <w:r>
+        <w:rPr>
+          <w:rFonts w:hint="eastAsia"/>
+        </w:rPr>
+        <w:t>》</w:t>
+      </w:r>
+      <w:r>
+        <w:rPr>
+          <w:rFonts w:hint="eastAsia"/>
+        </w:rPr>
+        <w:t>+</w:t>
+      </w:r>
+      <w:r>
+        <w:rPr>
+          <w:rFonts w:hint="eastAsia"/>
+        </w:rPr>
+        <w:t>《</w:t>
+      </w:r>
+      <w:proofErr w:type="spellStart"/>
+      <w:r>
+        <w:rPr>
+          <w:rFonts w:hint="eastAsia"/>
+        </w:rPr>
+        <w:t>MySql</w:t>
+      </w:r>
+      <w:proofErr w:type="spellEnd"/>
+      <w:r>
+        <w:rPr>
+          <w:rFonts w:hint="eastAsia"/>
+        </w:rPr>
+        <w:t>》</w:t>
+      </w:r>
+    </w:p>
+    <w:p/>
+    <w:p>
+      <w:r>
+        <w:rPr>
+          <w:rFonts w:hint="eastAsia"/>
+        </w:rPr>
+        <w:t>2020/12/19</w:t>
+      </w:r>
+    </w:p>
+    <w:p>
+      <w:r>
+        <w:rPr>
+          <w:rFonts w:hint="eastAsia"/>
+        </w:rPr>
+        <w:t>小插曲：</w:t>
+      </w:r>
+      <w:proofErr w:type="gramStart"/>
+      <w:r>
+        <w:rPr>
+          <w:rFonts w:hint="eastAsia"/>
+        </w:rPr>
+        <w:t>灿</w:t>
+      </w:r>
+      <w:proofErr w:type="gramEnd"/>
+      <w:r>
+        <w:rPr>
+          <w:rFonts w:hint="eastAsia"/>
+        </w:rPr>
+        <w:t>群师兄说的要去</w:t>
+      </w:r>
+      <w:proofErr w:type="gramStart"/>
+      <w:r>
+        <w:rPr>
+          <w:rFonts w:hint="eastAsia"/>
+        </w:rPr>
+        <w:t>牛客网看</w:t>
+      </w:r>
+      <w:proofErr w:type="gramEnd"/>
+      <w:r>
+        <w:rPr>
+          <w:rFonts w:hint="eastAsia"/>
+        </w:rPr>
+        <w:t>面经，组成知识体系。</w:t>
+      </w:r>
+    </w:p>
+    <w:p>
+      <w:r>
+        <w:rPr>
+          <w:rFonts w:hint="eastAsia"/>
+        </w:rPr>
+        <w:t>按顺序：</w:t>
+      </w:r>
+    </w:p>
+    <w:p>
       <w:pPr>
         <w:rPr>
           <w:rFonts w:hint="eastAsia"/>
         </w:rPr>
       </w:pPr>
       <w:r>
-        <w:tab/>
-      </w:r>
-      <w:r>
-        <w:rPr>
-          <w:rFonts w:hint="eastAsia"/>
-        </w:rPr>
-        <w:t>继续</w:t>
-      </w:r>
-      <w:r>
-        <w:rPr>
-          <w:rFonts w:hint="eastAsia"/>
-        </w:rPr>
-        <w:t>B</w:t>
-      </w:r>
-      <w:r>
-        <w:rPr>
-          <w:rFonts w:hint="eastAsia"/>
-        </w:rPr>
-        <w:t>站侯捷的视频，首先是《</w:t>
-      </w:r>
-      <w:r>
-        <w:rPr>
-          <w:rFonts w:hint="eastAsia"/>
-        </w:rPr>
-        <w:t>STL</w:t>
-      </w:r>
-      <w:r>
-        <w:rPr>
-          <w:rFonts w:hint="eastAsia"/>
-        </w:rPr>
-        <w:t>》</w:t>
+        <w:rPr>
+          <w:rFonts w:hint="eastAsia"/>
+        </w:rPr>
+        <w:t>第零：面经</w:t>
+      </w:r>
+    </w:p>
+    <w:p>
+      <w:pPr>
+        <w:rPr>
+          <w:rFonts w:hint="eastAsia"/>
+        </w:rPr>
+      </w:pPr>
+      <w:r>
+        <w:rPr>
+          <w:rFonts w:hint="eastAsia"/>
+        </w:rPr>
+        <w:t>第一：刷题</w:t>
+      </w:r>
+    </w:p>
+    <w:p>
+      <w:r>
+        <w:rPr>
+          <w:rFonts w:hint="eastAsia"/>
+        </w:rPr>
+        <w:t>第二：</w:t>
+      </w:r>
+      <w:r>
+        <w:rPr>
+          <w:rFonts w:hint="eastAsia"/>
+        </w:rPr>
+        <w:t>TCP/IP</w:t>
+      </w:r>
+      <w:r>
+        <w:rPr>
+          <w:rFonts w:hint="eastAsia"/>
+        </w:rPr>
+        <w:t>实现，</w:t>
+      </w:r>
+      <w:r>
+        <w:rPr>
+          <w:rFonts w:hint="eastAsia"/>
+        </w:rPr>
+        <w:t>U</w:t>
+      </w:r>
+      <w:r>
+        <w:t>nix</w:t>
+      </w:r>
+      <w:r>
+        <w:rPr>
+          <w:rFonts w:hint="eastAsia"/>
+        </w:rPr>
+        <w:t>那边</w:t>
+      </w:r>
+    </w:p>
+    <w:p>
+      <w:r>
+        <w:rPr>
+          <w:rFonts w:hint="eastAsia"/>
+        </w:rPr>
+        <w:t>第三：</w:t>
+      </w:r>
+      <w:r>
+        <w:rPr>
+          <w:rFonts w:hint="eastAsia"/>
+        </w:rPr>
+        <w:t>《</w:t>
+      </w:r>
+      <w:r>
+        <w:rPr>
+          <w:rFonts w:hint="eastAsia"/>
+        </w:rPr>
+        <w:t>Linux</w:t>
+      </w:r>
+      <w:r>
+        <w:rPr>
+          <w:rFonts w:hint="eastAsia"/>
+        </w:rPr>
+        <w:t>多线程服务端编程》</w:t>
+      </w:r>
+    </w:p>
+    <w:p>
+      <w:r>
+        <w:rPr>
+          <w:rFonts w:hint="eastAsia"/>
+        </w:rPr>
+        <w:t>第四：</w:t>
+      </w:r>
+      <w:r>
+        <w:t>MySQL</w:t>
+      </w:r>
+    </w:p>
+    <w:p>
+      <w:pPr>
+        <w:rPr>
+          <w:rFonts w:hint="eastAsia"/>
+        </w:rPr>
+      </w:pPr>
+      <w:r>
+        <w:rPr>
+          <w:rFonts w:hint="eastAsia"/>
+        </w:rPr>
+        <w:t>第五：大话设计模式</w:t>
       </w:r>
     </w:p>
     <w:sectPr>
@@ -1636,6 +2139,32 @@
       <w:szCs w:val="18"/>
     </w:rPr>
   </w:style>
+  <w:style w:type="paragraph" w:styleId="a8">
+    <w:name w:val="Date"/>
+    <w:basedOn w:val="a"/>
+    <w:next w:val="a"/>
+    <w:link w:val="a9"/>
+    <w:uiPriority w:val="99"/>
+    <w:semiHidden/>
+    <w:unhideWhenUsed/>
+    <w:rsid w:val="00564815"/>
+    <w:pPr>
+      <w:ind w:leftChars="2500" w:left="100"/>
+    </w:pPr>
+  </w:style>
+  <w:style w:type="character" w:customStyle="1" w:styleId="a9">
+    <w:name w:val="日期 字符"/>
+    <w:basedOn w:val="a0"/>
+    <w:link w:val="a8"/>
+    <w:uiPriority w:val="99"/>
+    <w:semiHidden/>
+    <w:rsid w:val="00564815"/>
+    <w:rPr>
+      <w:rFonts w:ascii="Times New Roman" w:eastAsia="宋体" w:hAnsi="Times New Roman"/>
+      <w:sz w:val="24"/>
+      <w:szCs w:val="24"/>
+    </w:rPr>
+  </w:style>
 </w:styles>
 </file>
 

</xml_diff>